<commit_message>
Handle new edge case
</commit_message>
<xml_diff>
--- a/doc/New Microsoft Word Document.docx
+++ b/doc/New Microsoft Word Document.docx
@@ -23,10 +23,112 @@
       </w:hyperlink>
     </w:p>
     <w:p>
-      <w:r>
-        <w:t>https://stackoverflow.com/questions/6714045/how-to-resize-jlabel-imageicon</w:t>
-      </w:r>
-    </w:p>
+      <w:hyperlink r:id="rId6" w:history="1">
+        <w:r>
+          <w:rPr>
+            <w:rStyle w:val="Hyperlink"/>
+          </w:rPr>
+          <w:t>https://stackoverflow.com/questions/6714045/how-to-resize-jlabel-imageicon</w:t>
+        </w:r>
+      </w:hyperlink>
+    </w:p>
+    <w:p>
+      <w:hyperlink r:id="rId7" w:history="1">
+        <w:r>
+          <w:rPr>
+            <w:rStyle w:val="Hyperlink"/>
+          </w:rPr>
+          <w:t>https://stackoverflow.com/questions/15173325/execute-an-action-when-an-item-on-the-combobox-is-selected</w:t>
+        </w:r>
+      </w:hyperlink>
+    </w:p>
+    <w:p>
+      <w:hyperlink r:id="rId8" w:history="1">
+        <w:r>
+          <w:rPr>
+            <w:rStyle w:val="Hyperlink"/>
+          </w:rPr>
+          <w:t>https://www.geeksforgeeks.org/write-a-c-program-to-print-all-permutations-of-a-given-string/</w:t>
+        </w:r>
+      </w:hyperlink>
+    </w:p>
+    <w:p>
+      <w:pPr>
+        <w:rPr>
+          <w:rStyle w:val="Hyperlink"/>
+        </w:rPr>
+      </w:pPr>
+      <w:hyperlink r:id="rId9" w:history="1">
+        <w:r>
+          <w:rPr>
+            <w:rStyle w:val="Hyperlink"/>
+          </w:rPr>
+          <w:t>https://www.geeksforgeeks.org/distinct-permutations-string-set-2/</w:t>
+        </w:r>
+      </w:hyperlink>
+    </w:p>
+    <w:p>
+      <w:hyperlink r:id="rId10" w:history="1">
+        <w:r>
+          <w:rPr>
+            <w:rStyle w:val="Hyperlink"/>
+          </w:rPr>
+          <w:t>https://stackoverflow.com/questions/30222157/displaying-arrayliststring-in-jtextarea</w:t>
+        </w:r>
+      </w:hyperlink>
+    </w:p>
+    <w:p>
+      <w:hyperlink r:id="rId11" w:history="1">
+        <w:r>
+          <w:rPr>
+            <w:rStyle w:val="Hyperlink"/>
+          </w:rPr>
+          <w:t>https://www.geeksforgeeks.org/find-time-taken-to-execute-the-tasks-in-a-based-on-the-order-of-execution-in-b/</w:t>
+        </w:r>
+      </w:hyperlink>
+    </w:p>
+    <w:p>
+      <w:hyperlink r:id="rId12" w:history="1">
+        <w:r>
+          <w:rPr>
+            <w:rStyle w:val="Hyperlink"/>
+          </w:rPr>
+          <w:t>https://stackoverflow.com/questions/24113453/how-do-i-code-the-function-of-the-save-button-in-java</w:t>
+        </w:r>
+      </w:hyperlink>
+    </w:p>
+    <w:p>
+      <w:hyperlink r:id="rId13" w:history="1">
+        <w:r>
+          <w:rPr>
+            <w:rStyle w:val="Hyperlink"/>
+          </w:rPr>
+          <w:t>https://samidavies.wordpress.com/2017/04/14/the-hardest-games-of-24/</w:t>
+        </w:r>
+      </w:hyperlink>
+    </w:p>
+    <w:p>
+      <w:hyperlink r:id="rId14" w:history="1">
+        <w:r>
+          <w:rPr>
+            <w:rStyle w:val="Hyperlink"/>
+          </w:rPr>
+          <w:t>https://possiblywrong.wordpress.com/2017/03/11/the-hardest-24-puzzles/</w:t>
+        </w:r>
+      </w:hyperlink>
+    </w:p>
+    <w:p>
+      <w:hyperlink r:id="rId15" w:history="1">
+        <w:r>
+          <w:rPr>
+            <w:rStyle w:val="Hyperlink"/>
+          </w:rPr>
+          <w:t>https://liao-frank.github.io/24-Math-Game-Solver/</w:t>
+        </w:r>
+      </w:hyperlink>
+    </w:p>
+    <w:p/>
+    <w:p/>
     <w:sectPr>
       <w:pgSz w:w="12240" w:h="15840"/>
       <w:pgMar w:top="1440" w:right="1440" w:bottom="1440" w:left="1440" w:header="720" w:footer="720" w:gutter="0"/>

</xml_diff>

<commit_message>
Test linking .exe compile to avoid antivirus false positive
</commit_message>
<xml_diff>
--- a/doc/New Microsoft Word Document.docx
+++ b/doc/New Microsoft Word Document.docx
@@ -3,50 +3,655 @@
 <w:document xmlns:wpc="http://schemas.microsoft.com/office/word/2010/wordprocessingCanvas" xmlns:cx="http://schemas.microsoft.com/office/drawing/2014/chartex" xmlns:cx1="http://schemas.microsoft.com/office/drawing/2015/9/8/chartex" xmlns:cx2="http://schemas.microsoft.com/office/drawing/2015/10/21/chartex" xmlns:cx3="http://schemas.microsoft.com/office/drawing/2016/5/9/chartex" xmlns:cx4="http://schemas.microsoft.com/office/drawing/2016/5/10/chartex" xmlns:cx5="http://schemas.microsoft.com/office/drawing/2016/5/11/chartex" xmlns:cx6="http://schemas.microsoft.com/office/drawing/2016/5/12/chartex" xmlns:cx7="http://schemas.microsoft.com/office/drawing/2016/5/13/chartex" xmlns:cx8="http://schemas.microsoft.com/office/drawing/2016/5/14/chartex" xmlns:mc="http://schemas.openxmlformats.org/markup-compatibility/2006" xmlns:aink="http://schemas.microsoft.com/office/drawing/2016/ink" xmlns:am3d="http://schemas.microsoft.com/office/drawing/2017/model3d" xmlns:o="urn:schemas-microsoft-com:office:office" xmlns:oel="http://schemas.microsoft.com/office/2019/extlst" xmlns:r="http://schemas.openxmlformats.org/officeDocument/2006/relationships" xmlns:m="http://schemas.openxmlformats.org/officeDocument/2006/math" xmlns:v="urn:schemas-microsoft-com:vml" xmlns:wp14="http://schemas.microsoft.com/office/word/2010/wordprocessingDrawing" xmlns:wp="http://schemas.openxmlformats.org/drawingml/2006/wordprocessingDrawing" xmlns:w10="urn:schemas-microsoft-com:office:word" xmlns:w="http://schemas.openxmlformats.org/wordprocessingml/2006/main" xmlns:w14="http://schemas.microsoft.com/office/word/2010/wordml" xmlns:w15="http://schemas.microsoft.com/office/word/2012/wordml" xmlns:w16cex="http://schemas.microsoft.com/office/word/2018/wordml/cex" xmlns:w16cid="http://schemas.microsoft.com/office/word/2016/wordml/cid" xmlns:w16="http://schemas.microsoft.com/office/word/2018/wordml" xmlns:w16sdtdh="http://schemas.microsoft.com/office/word/2020/wordml/sdtdatahash" xmlns:w16se="http://schemas.microsoft.com/office/word/2015/wordml/symex" xmlns:wpg="http://schemas.microsoft.com/office/word/2010/wordprocessingGroup" xmlns:wpi="http://schemas.microsoft.com/office/word/2010/wordprocessingInk" xmlns:wne="http://schemas.microsoft.com/office/word/2006/wordml" xmlns:wps="http://schemas.microsoft.com/office/word/2010/wordprocessingShape" mc:Ignorable="w14 w15 w16se w16cid w16 w16cex w16sdtdh wp14">
   <w:body>
     <w:p>
-      <w:hyperlink r:id="rId4" w:history="1">
-        <w:r>
-          <w:rPr>
-            <w:rStyle w:val="Hyperlink"/>
+      <w:pPr>
+        <w:jc w:val="center"/>
+        <w:rPr>
+          <w:rFonts w:ascii="Times New Roman" w:hAnsi="Times New Roman" w:cs="Times New Roman"/>
+          <w:b/>
+          <w:bCs/>
+          <w:sz w:val="24"/>
+          <w:szCs w:val="24"/>
+          <w:lang w:val="en-US"/>
+        </w:rPr>
+      </w:pPr>
+      <w:r>
+        <w:rPr>
+          <w:rFonts w:ascii="Times New Roman" w:hAnsi="Times New Roman" w:cs="Times New Roman"/>
+          <w:b/>
+          <w:bCs/>
+          <w:sz w:val="24"/>
+          <w:szCs w:val="24"/>
+        </w:rPr>
+        <w:t xml:space="preserve">Tugas Kecil </w:t>
+      </w:r>
+      <w:r>
+        <w:rPr>
+          <w:rFonts w:ascii="Times New Roman" w:hAnsi="Times New Roman" w:cs="Times New Roman"/>
+          <w:b/>
+          <w:bCs/>
+          <w:sz w:val="24"/>
+          <w:szCs w:val="24"/>
+          <w:lang w:val="en-US"/>
+        </w:rPr>
+        <w:t>1</w:t>
+      </w:r>
+    </w:p>
+    <w:p>
+      <w:pPr>
+        <w:jc w:val="center"/>
+        <w:rPr>
+          <w:rFonts w:ascii="Times New Roman" w:hAnsi="Times New Roman" w:cs="Times New Roman"/>
+          <w:b/>
+          <w:bCs/>
+          <w:sz w:val="24"/>
+          <w:szCs w:val="24"/>
+        </w:rPr>
+      </w:pPr>
+      <w:r>
+        <w:rPr>
+          <w:rFonts w:ascii="Times New Roman" w:hAnsi="Times New Roman" w:cs="Times New Roman"/>
+          <w:b/>
+          <w:bCs/>
+          <w:sz w:val="24"/>
+          <w:szCs w:val="24"/>
+        </w:rPr>
+        <w:t>IF2211 Strategi Algoritma</w:t>
+      </w:r>
+    </w:p>
+    <w:p>
+      <w:pPr>
+        <w:jc w:val="center"/>
+        <w:rPr>
+          <w:rFonts w:ascii="Times New Roman" w:hAnsi="Times New Roman" w:cs="Times New Roman"/>
+          <w:b/>
+          <w:bCs/>
+          <w:sz w:val="24"/>
+          <w:szCs w:val="24"/>
+        </w:rPr>
+      </w:pPr>
+      <w:r>
+        <w:rPr>
+          <w:rFonts w:ascii="Times New Roman" w:hAnsi="Times New Roman" w:cs="Times New Roman"/>
+          <w:b/>
+          <w:bCs/>
+          <w:sz w:val="24"/>
+          <w:szCs w:val="24"/>
+        </w:rPr>
+        <w:t>Penyelesaian Permainan Kartu 24 dengan Algoritma Brute Force</w:t>
+      </w:r>
+    </w:p>
+    <w:p>
+      <w:pPr>
+        <w:jc w:val="center"/>
+        <w:rPr>
+          <w:rFonts w:ascii="Times New Roman" w:hAnsi="Times New Roman" w:cs="Times New Roman"/>
+          <w:b/>
+          <w:bCs/>
+          <w:sz w:val="24"/>
+          <w:szCs w:val="24"/>
+        </w:rPr>
+      </w:pPr>
+      <w:r>
+        <w:rPr>
+          <w:rFonts w:ascii="Times New Roman" w:hAnsi="Times New Roman" w:cs="Times New Roman"/>
+          <w:b/>
+          <w:bCs/>
+          <w:sz w:val="24"/>
+          <w:szCs w:val="24"/>
+        </w:rPr>
+        <w:t xml:space="preserve">SEMESTER </w:t>
+      </w:r>
+      <w:r>
+        <w:rPr>
+          <w:rFonts w:ascii="Times New Roman" w:hAnsi="Times New Roman" w:cs="Times New Roman"/>
+          <w:b/>
+          <w:bCs/>
+          <w:sz w:val="24"/>
+          <w:szCs w:val="24"/>
+          <w:lang w:val="en-US"/>
+        </w:rPr>
+        <w:t>2</w:t>
+      </w:r>
+      <w:r>
+        <w:rPr>
+          <w:rFonts w:ascii="Times New Roman" w:hAnsi="Times New Roman" w:cs="Times New Roman"/>
+          <w:b/>
+          <w:bCs/>
+          <w:sz w:val="24"/>
+          <w:szCs w:val="24"/>
+        </w:rPr>
+        <w:t xml:space="preserve"> TAHUN 2022/2023</w:t>
+      </w:r>
+    </w:p>
+    <w:p>
+      <w:pPr>
+        <w:jc w:val="center"/>
+        <w:rPr>
+          <w:rFonts w:ascii="Times New Roman" w:hAnsi="Times New Roman" w:cs="Times New Roman"/>
+          <w:b/>
+          <w:bCs/>
+          <w:sz w:val="24"/>
+          <w:szCs w:val="24"/>
+        </w:rPr>
+      </w:pPr>
+      <w:r>
+        <w:drawing>
+          <wp:inline distT="0" distB="0" distL="0" distR="0" wp14:anchorId="2E41FCD7" wp14:editId="67106889">
+            <wp:extent cx="4386943" cy="4386943"/>
+            <wp:effectExtent l="0" t="0" r="0" b="0"/>
+            <wp:docPr id="1" name="Picture 1" descr="Logo&#10;&#10;Description automatically generated"/>
+            <wp:cNvGraphicFramePr>
+              <a:graphicFrameLocks xmlns:a="http://schemas.openxmlformats.org/drawingml/2006/main" noChangeAspect="1"/>
+            </wp:cNvGraphicFramePr>
+            <a:graphic xmlns:a="http://schemas.openxmlformats.org/drawingml/2006/main">
+              <a:graphicData uri="http://schemas.openxmlformats.org/drawingml/2006/picture">
+                <pic:pic xmlns:pic="http://schemas.openxmlformats.org/drawingml/2006/picture">
+                  <pic:nvPicPr>
+                    <pic:cNvPr id="1" name="Picture 1" descr="Logo&#10;&#10;Description automatically generated"/>
+                    <pic:cNvPicPr>
+                      <a:picLocks noChangeAspect="1" noChangeArrowheads="1"/>
+                    </pic:cNvPicPr>
+                  </pic:nvPicPr>
+                  <pic:blipFill>
+                    <a:blip r:embed="rId4">
+                      <a:extLst>
+                        <a:ext uri="{28A0092B-C50C-407E-A947-70E740481C1C}">
+                          <a14:useLocalDpi xmlns:a14="http://schemas.microsoft.com/office/drawing/2010/main" val="0"/>
+                        </a:ext>
+                      </a:extLst>
+                    </a:blip>
+                    <a:srcRect/>
+                    <a:stretch>
+                      <a:fillRect/>
+                    </a:stretch>
+                  </pic:blipFill>
+                  <pic:spPr bwMode="auto">
+                    <a:xfrm>
+                      <a:off x="0" y="0"/>
+                      <a:ext cx="4397683" cy="4397683"/>
+                    </a:xfrm>
+                    <a:prstGeom prst="rect">
+                      <a:avLst/>
+                    </a:prstGeom>
+                    <a:noFill/>
+                    <a:ln>
+                      <a:noFill/>
+                    </a:ln>
+                  </pic:spPr>
+                </pic:pic>
+              </a:graphicData>
+            </a:graphic>
+          </wp:inline>
+        </w:drawing>
+      </w:r>
+    </w:p>
+    <w:p>
+      <w:pPr>
+        <w:jc w:val="center"/>
+        <w:rPr>
+          <w:rFonts w:ascii="Times New Roman" w:hAnsi="Times New Roman" w:cs="Times New Roman"/>
+          <w:b/>
+          <w:bCs/>
+          <w:sz w:val="24"/>
+          <w:szCs w:val="24"/>
+        </w:rPr>
+      </w:pPr>
+    </w:p>
+    <w:p>
+      <w:pPr>
+        <w:jc w:val="center"/>
+        <w:rPr>
+          <w:rFonts w:ascii="Times New Roman" w:hAnsi="Times New Roman" w:cs="Times New Roman"/>
+          <w:b/>
+          <w:bCs/>
+          <w:sz w:val="24"/>
+          <w:szCs w:val="24"/>
+        </w:rPr>
+      </w:pPr>
+    </w:p>
+    <w:p>
+      <w:pPr>
+        <w:jc w:val="center"/>
+        <w:rPr>
+          <w:rFonts w:ascii="Times New Roman" w:hAnsi="Times New Roman" w:cs="Times New Roman"/>
+          <w:sz w:val="24"/>
+          <w:szCs w:val="24"/>
+          <w:lang w:val="en-US"/>
+        </w:rPr>
+      </w:pPr>
+      <w:r>
+        <w:rPr>
+          <w:rFonts w:ascii="Times New Roman" w:hAnsi="Times New Roman" w:cs="Times New Roman"/>
+          <w:sz w:val="24"/>
+          <w:szCs w:val="24"/>
+          <w:lang w:val="en-US"/>
+        </w:rPr>
+        <w:t>Disusun oleh :</w:t>
+      </w:r>
+      <w:r>
+        <w:rPr>
+          <w:rFonts w:ascii="Times New Roman" w:hAnsi="Times New Roman" w:cs="Times New Roman"/>
+          <w:sz w:val="24"/>
+          <w:szCs w:val="24"/>
+          <w:lang w:val="en-US"/>
+        </w:rPr>
+        <w:br/>
+        <w:t>Dewana Gustavus Haraka Otang</w:t>
+      </w:r>
+      <w:r>
+        <w:rPr>
+          <w:rFonts w:ascii="Times New Roman" w:hAnsi="Times New Roman" w:cs="Times New Roman"/>
+          <w:sz w:val="24"/>
+          <w:szCs w:val="24"/>
+          <w:lang w:val="en-US"/>
+        </w:rPr>
+        <w:tab/>
+        <w:t>13521173</w:t>
+      </w:r>
+    </w:p>
+    <w:p>
+      <w:pPr>
+        <w:jc w:val="center"/>
+        <w:rPr>
+          <w:rFonts w:ascii="Times New Roman" w:hAnsi="Times New Roman" w:cs="Times New Roman"/>
+          <w:sz w:val="24"/>
+          <w:szCs w:val="24"/>
+          <w:lang w:val="en-US"/>
+        </w:rPr>
+      </w:pPr>
+    </w:p>
+    <w:p>
+      <w:pPr>
+        <w:jc w:val="center"/>
+        <w:rPr>
+          <w:rFonts w:ascii="Times New Roman" w:hAnsi="Times New Roman" w:cs="Times New Roman"/>
+          <w:sz w:val="24"/>
+          <w:szCs w:val="24"/>
+          <w:lang w:val="en-US"/>
+        </w:rPr>
+      </w:pPr>
+      <w:r>
+        <w:rPr>
+          <w:rFonts w:ascii="Times New Roman" w:hAnsi="Times New Roman" w:cs="Times New Roman"/>
+          <w:sz w:val="24"/>
+          <w:szCs w:val="24"/>
+          <w:lang w:val="en-US"/>
+        </w:rPr>
+        <w:t>TEKNIK INFORMATIKA</w:t>
+      </w:r>
+    </w:p>
+    <w:p>
+      <w:pPr>
+        <w:jc w:val="center"/>
+        <w:rPr>
+          <w:rFonts w:ascii="Times New Roman" w:hAnsi="Times New Roman" w:cs="Times New Roman"/>
+          <w:sz w:val="24"/>
+          <w:szCs w:val="24"/>
+          <w:lang w:val="en-US"/>
+        </w:rPr>
+      </w:pPr>
+      <w:r>
+        <w:rPr>
+          <w:rFonts w:ascii="Times New Roman" w:hAnsi="Times New Roman" w:cs="Times New Roman"/>
+          <w:sz w:val="24"/>
+          <w:szCs w:val="24"/>
+          <w:lang w:val="en-US"/>
+        </w:rPr>
+        <w:t>SEKOLAH TEKNIK ELEKTRO DAN INFORMATIKA</w:t>
+      </w:r>
+    </w:p>
+    <w:p>
+      <w:pPr>
+        <w:jc w:val="center"/>
+        <w:rPr>
+          <w:rFonts w:ascii="Times New Roman" w:hAnsi="Times New Roman" w:cs="Times New Roman"/>
+          <w:sz w:val="24"/>
+          <w:szCs w:val="24"/>
+          <w:lang w:val="en-US"/>
+        </w:rPr>
+      </w:pPr>
+      <w:r>
+        <w:rPr>
+          <w:rFonts w:ascii="Times New Roman" w:hAnsi="Times New Roman" w:cs="Times New Roman"/>
+          <w:sz w:val="24"/>
+          <w:szCs w:val="24"/>
+          <w:lang w:val="en-US"/>
+        </w:rPr>
+        <w:t>INSTITUT TEKNOLOGI BANDUNG</w:t>
+      </w:r>
+    </w:p>
+    <w:p>
+      <w:pPr>
+        <w:jc w:val="center"/>
+        <w:rPr>
+          <w:rFonts w:ascii="Times New Roman" w:hAnsi="Times New Roman" w:cs="Times New Roman"/>
+          <w:sz w:val="24"/>
+          <w:szCs w:val="24"/>
+          <w:lang w:val="en-US"/>
+        </w:rPr>
+      </w:pPr>
+      <w:r>
+        <w:rPr>
+          <w:rFonts w:ascii="Times New Roman" w:hAnsi="Times New Roman" w:cs="Times New Roman"/>
+          <w:sz w:val="24"/>
+          <w:szCs w:val="24"/>
+          <w:lang w:val="en-US"/>
+        </w:rPr>
+        <w:t>202</w:t>
+      </w:r>
+      <w:r>
+        <w:rPr>
+          <w:rFonts w:ascii="Times New Roman" w:hAnsi="Times New Roman" w:cs="Times New Roman"/>
+          <w:sz w:val="24"/>
+          <w:szCs w:val="24"/>
+          <w:lang w:val="en-US"/>
+        </w:rPr>
+        <w:t>3</w:t>
+      </w:r>
+    </w:p>
+    <w:p>
+      <w:pPr>
+        <w:jc w:val="center"/>
+        <w:rPr>
+          <w:rFonts w:ascii="Times New Roman" w:hAnsi="Times New Roman" w:cs="Times New Roman"/>
+          <w:sz w:val="24"/>
+          <w:szCs w:val="24"/>
+          <w:lang w:val="en-US"/>
+        </w:rPr>
+      </w:pPr>
+      <w:r>
+        <w:rPr>
+          <w:rFonts w:ascii="Times New Roman" w:hAnsi="Times New Roman" w:cs="Times New Roman"/>
+          <w:sz w:val="24"/>
+          <w:szCs w:val="24"/>
+          <w:lang w:val="en-US"/>
+        </w:rPr>
+        <w:lastRenderedPageBreak/>
+        <w:t>Bab I Deskripsi Masalah</w:t>
+      </w:r>
+    </w:p>
+    <w:p>
+      <w:pPr>
+        <w:ind w:firstLine="720"/>
+      </w:pPr>
+      <w:r>
+        <w:t xml:space="preserve">Permainan kartu 24 adalah permainan kartu aritmatika dengan tujuan mencari cara untuk mengubah 4 buah angka random sehingga mendapatkan hasil akhir sejumlah 24. Permainan ini menarik cukup banyak peminat dikarenakan dapat meningkatkan kemampuan berhitung serta mengasah otak agar dapat berpikir dengan cepat dan akurat. Permainan Kartu 24 biasa dimainkan dengan menggunakan kartu remi. Kartu remi terdiri dari 52 kartu yang terbagi menjadi empat suit (sekop, hati, keriting, dan wajik) yang masing-masing terdiri dari 13 kartu (As, 2, 3, 4, 5, 6, 7, 8, 9, 10, Jack, Queen, dan King). Yang perlu diperhatikan hanyalah nilai kartu yang didapat (As, 2, 3, 4, 5, 6, 7, 8, 9, 10, Jack, Queen, dan King). As bernilai 1, Jack bernilai 11, Queen bernilai 12, King bernilai 13, sedangkan kartu bilangan memiliki nilai dari bilangan itu sendiri. Pada awal permainan moderator atau salah satu pemain mengambil 4 kartu dari dek yang sudah dikocok secara random. Permainan berakhir ketika pemain berhasil menemukan solusi untuk membuat kumpulan nilainya menjadi 24. Pengubahan nilai tersebut dapat dilakukan menggunakan operasi dasar matematika penjumlahan (+), pengurangan (-), perkalian (×), divisi (/) dan tanda kurung ( () ). Tiap kartu harus digunakan tepat sekali dan urutan penggunaannya bebas. (Paragraf di atas dikutip dari sini: </w:t>
+      </w:r>
+      <w:hyperlink r:id="rId5" w:history="1">
+        <w:r>
+          <w:rPr>
+            <w:rStyle w:val="Hyperlink"/>
+          </w:rPr>
+          <w:t>https://informatika.stei.itb.ac.id/~rinaldi.munir/Stmik/2015-2016/Makalah2016/MakalahStima-2016-038.pdf</w:t>
+        </w:r>
+      </w:hyperlink>
+      <w:r>
+        <w:t>).</w:t>
+      </w:r>
+    </w:p>
+    <w:p>
+      <w:pPr>
+        <w:ind w:firstLine="720"/>
+        <w:rPr>
+          <w:rFonts w:ascii="Times New Roman" w:hAnsi="Times New Roman" w:cs="Times New Roman"/>
+          <w:sz w:val="24"/>
+          <w:szCs w:val="24"/>
+          <w:lang w:val="en-US"/>
+        </w:rPr>
+      </w:pPr>
+      <w:r>
+        <w:tab/>
+      </w:r>
+      <w:r>
+        <w:drawing>
+          <wp:inline distT="0" distB="0" distL="0" distR="0" wp14:anchorId="74DD8AB4" wp14:editId="541372E8">
+            <wp:extent cx="5943600" cy="2549525"/>
+            <wp:effectExtent l="0" t="0" r="0" b="3175"/>
+            <wp:docPr id="2" name="Picture 2"/>
+            <wp:cNvGraphicFramePr>
+              <a:graphicFrameLocks xmlns:a="http://schemas.openxmlformats.org/drawingml/2006/main" noChangeAspect="1"/>
+            </wp:cNvGraphicFramePr>
+            <a:graphic xmlns:a="http://schemas.openxmlformats.org/drawingml/2006/main">
+              <a:graphicData uri="http://schemas.openxmlformats.org/drawingml/2006/picture">
+                <pic:pic xmlns:pic="http://schemas.openxmlformats.org/drawingml/2006/picture">
+                  <pic:nvPicPr>
+                    <pic:cNvPr id="1" name=""/>
+                    <pic:cNvPicPr/>
+                  </pic:nvPicPr>
+                  <pic:blipFill>
+                    <a:blip r:embed="rId6"/>
+                    <a:stretch>
+                      <a:fillRect/>
+                    </a:stretch>
+                  </pic:blipFill>
+                  <pic:spPr>
+                    <a:xfrm>
+                      <a:off x="0" y="0"/>
+                      <a:ext cx="5943600" cy="2549525"/>
+                    </a:xfrm>
+                    <a:prstGeom prst="rect">
+                      <a:avLst/>
+                    </a:prstGeom>
+                  </pic:spPr>
+                </pic:pic>
+              </a:graphicData>
+            </a:graphic>
+          </wp:inline>
+        </w:drawing>
+      </w:r>
+    </w:p>
+    <w:p>
+      <w:pPr>
+        <w:jc w:val="center"/>
+        <w:rPr>
+          <w:rFonts w:ascii="Times New Roman" w:hAnsi="Times New Roman" w:cs="Times New Roman"/>
+          <w:sz w:val="24"/>
+          <w:szCs w:val="24"/>
+          <w:lang w:val="en-US"/>
+        </w:rPr>
+      </w:pPr>
+      <w:r>
+        <w:rPr>
+          <w:rFonts w:ascii="Times New Roman" w:hAnsi="Times New Roman" w:cs="Times New Roman"/>
+          <w:sz w:val="24"/>
+          <w:szCs w:val="24"/>
+          <w:lang w:val="en-US"/>
+        </w:rPr>
+        <w:t>Bab II Teori Dasar</w:t>
+      </w:r>
+    </w:p>
+    <w:p>
+      <w:pPr>
+        <w:jc w:val="center"/>
+        <w:rPr>
+          <w:rFonts w:ascii="Times New Roman" w:hAnsi="Times New Roman" w:cs="Times New Roman"/>
+          <w:sz w:val="24"/>
+          <w:szCs w:val="24"/>
+          <w:lang w:val="en-US"/>
+        </w:rPr>
+      </w:pPr>
+      <w:r>
+        <w:rPr>
+          <w:rFonts w:ascii="Times New Roman" w:hAnsi="Times New Roman" w:cs="Times New Roman"/>
+          <w:sz w:val="24"/>
+          <w:szCs w:val="24"/>
+          <w:lang w:val="en-US"/>
+        </w:rPr>
+        <w:t>Bab III</w:t>
+      </w:r>
+      <w:r>
+        <w:rPr>
+          <w:rFonts w:ascii="Times New Roman" w:hAnsi="Times New Roman" w:cs="Times New Roman"/>
+          <w:sz w:val="24"/>
+          <w:szCs w:val="24"/>
+          <w:lang w:val="en-US"/>
+        </w:rPr>
+        <w:t xml:space="preserve"> Implementasi</w:t>
+      </w:r>
+    </w:p>
+    <w:p>
+      <w:pPr>
+        <w:jc w:val="center"/>
+        <w:rPr>
+          <w:rFonts w:ascii="Times New Roman" w:hAnsi="Times New Roman" w:cs="Times New Roman"/>
+          <w:sz w:val="24"/>
+          <w:szCs w:val="24"/>
+          <w:lang w:val="en-US"/>
+        </w:rPr>
+      </w:pPr>
+      <w:r>
+        <w:rPr>
+          <w:rFonts w:ascii="Times New Roman" w:hAnsi="Times New Roman" w:cs="Times New Roman"/>
+          <w:sz w:val="24"/>
+          <w:szCs w:val="24"/>
+          <w:lang w:val="en-US"/>
+        </w:rPr>
+        <w:t>Bab IV Eksperimen</w:t>
+      </w:r>
+    </w:p>
+    <w:p>
+      <w:pPr>
+        <w:jc w:val="center"/>
+        <w:rPr>
+          <w:rFonts w:ascii="Times New Roman" w:hAnsi="Times New Roman" w:cs="Times New Roman"/>
+          <w:sz w:val="24"/>
+          <w:szCs w:val="24"/>
+          <w:lang w:val="en-US"/>
+        </w:rPr>
+      </w:pPr>
+      <w:r>
+        <w:rPr>
+          <w:rFonts w:ascii="Times New Roman" w:hAnsi="Times New Roman" w:cs="Times New Roman"/>
+          <w:sz w:val="24"/>
+          <w:szCs w:val="24"/>
+          <w:lang w:val="en-US"/>
+        </w:rPr>
+        <w:t>Bab V Kesimpulan, Saran, dan Refleksi</w:t>
+      </w:r>
+    </w:p>
+    <w:p>
+      <w:pPr>
+        <w:jc w:val="center"/>
+        <w:rPr>
+          <w:rFonts w:ascii="Times New Roman" w:hAnsi="Times New Roman" w:cs="Times New Roman"/>
+          <w:sz w:val="24"/>
+          <w:szCs w:val="24"/>
+          <w:lang w:val="en-US"/>
+        </w:rPr>
+      </w:pPr>
+      <w:r>
+        <w:rPr>
+          <w:rFonts w:ascii="Times New Roman" w:hAnsi="Times New Roman" w:cs="Times New Roman"/>
+          <w:sz w:val="24"/>
+          <w:szCs w:val="24"/>
+        </w:rPr>
+        <w:t>B</w:t>
+      </w:r>
+      <w:r>
+        <w:rPr>
+          <w:rFonts w:ascii="Times New Roman" w:hAnsi="Times New Roman" w:cs="Times New Roman"/>
+          <w:sz w:val="24"/>
+          <w:szCs w:val="24"/>
+          <w:lang w:val="en-US"/>
+        </w:rPr>
+        <w:t>ab VI Referensi</w:t>
+      </w:r>
+    </w:p>
+    <w:p>
+      <w:pPr>
+        <w:rPr>
+          <w:rFonts w:ascii="Times New Roman" w:hAnsi="Times New Roman" w:cs="Times New Roman"/>
+          <w:sz w:val="24"/>
+          <w:szCs w:val="24"/>
+        </w:rPr>
+      </w:pPr>
+      <w:hyperlink r:id="rId7" w:history="1">
+        <w:r>
+          <w:rPr>
+            <w:rStyle w:val="Hyperlink"/>
+            <w:rFonts w:ascii="Times New Roman" w:hAnsi="Times New Roman" w:cs="Times New Roman"/>
+            <w:sz w:val="24"/>
+            <w:szCs w:val="24"/>
           </w:rPr>
           <w:t>www.youtube.com/watch?v=Kmgo00avvEw</w:t>
         </w:r>
       </w:hyperlink>
     </w:p>
     <w:p>
-      <w:hyperlink r:id="rId5" w:history="1">
-        <w:r>
-          <w:rPr>
-            <w:rStyle w:val="Hyperlink"/>
+      <w:pPr>
+        <w:rPr>
+          <w:rFonts w:ascii="Times New Roman" w:hAnsi="Times New Roman" w:cs="Times New Roman"/>
+          <w:sz w:val="24"/>
+          <w:szCs w:val="24"/>
+        </w:rPr>
+      </w:pPr>
+      <w:hyperlink r:id="rId8" w:history="1">
+        <w:r>
+          <w:rPr>
+            <w:rStyle w:val="Hyperlink"/>
+            <w:rFonts w:ascii="Times New Roman" w:hAnsi="Times New Roman" w:cs="Times New Roman"/>
+            <w:sz w:val="24"/>
+            <w:szCs w:val="24"/>
           </w:rPr>
           <w:t>https://www.javatpoint.com/java-swing</w:t>
         </w:r>
       </w:hyperlink>
     </w:p>
     <w:p>
-      <w:hyperlink r:id="rId6" w:history="1">
-        <w:r>
-          <w:rPr>
-            <w:rStyle w:val="Hyperlink"/>
+      <w:pPr>
+        <w:rPr>
+          <w:rFonts w:ascii="Times New Roman" w:hAnsi="Times New Roman" w:cs="Times New Roman"/>
+          <w:sz w:val="24"/>
+          <w:szCs w:val="24"/>
+        </w:rPr>
+      </w:pPr>
+      <w:hyperlink r:id="rId9" w:history="1">
+        <w:r>
+          <w:rPr>
+            <w:rStyle w:val="Hyperlink"/>
+            <w:rFonts w:ascii="Times New Roman" w:hAnsi="Times New Roman" w:cs="Times New Roman"/>
+            <w:sz w:val="24"/>
+            <w:szCs w:val="24"/>
           </w:rPr>
           <w:t>https://stackoverflow.com/questions/6714045/how-to-resize-jlabel-imageicon</w:t>
         </w:r>
       </w:hyperlink>
     </w:p>
     <w:p>
-      <w:hyperlink r:id="rId7" w:history="1">
-        <w:r>
-          <w:rPr>
-            <w:rStyle w:val="Hyperlink"/>
+      <w:pPr>
+        <w:rPr>
+          <w:rFonts w:ascii="Times New Roman" w:hAnsi="Times New Roman" w:cs="Times New Roman"/>
+          <w:sz w:val="24"/>
+          <w:szCs w:val="24"/>
+        </w:rPr>
+      </w:pPr>
+      <w:hyperlink r:id="rId10" w:history="1">
+        <w:r>
+          <w:rPr>
+            <w:rStyle w:val="Hyperlink"/>
+            <w:rFonts w:ascii="Times New Roman" w:hAnsi="Times New Roman" w:cs="Times New Roman"/>
+            <w:sz w:val="24"/>
+            <w:szCs w:val="24"/>
           </w:rPr>
           <w:t>https://stackoverflow.com/questions/15173325/execute-an-action-when-an-item-on-the-combobox-is-selected</w:t>
         </w:r>
       </w:hyperlink>
     </w:p>
     <w:p>
-      <w:hyperlink r:id="rId8" w:history="1">
-        <w:r>
-          <w:rPr>
-            <w:rStyle w:val="Hyperlink"/>
+      <w:pPr>
+        <w:rPr>
+          <w:rFonts w:ascii="Times New Roman" w:hAnsi="Times New Roman" w:cs="Times New Roman"/>
+          <w:sz w:val="24"/>
+          <w:szCs w:val="24"/>
+        </w:rPr>
+      </w:pPr>
+      <w:hyperlink r:id="rId11" w:history="1">
+        <w:r>
+          <w:rPr>
+            <w:rStyle w:val="Hyperlink"/>
+            <w:rFonts w:ascii="Times New Roman" w:hAnsi="Times New Roman" w:cs="Times New Roman"/>
+            <w:sz w:val="24"/>
+            <w:szCs w:val="24"/>
           </w:rPr>
           <w:t>https://www.geeksforgeeks.org/write-a-c-program-to-print-all-permutations-of-a-given-string/</w:t>
         </w:r>
@@ -56,62 +661,118 @@
       <w:pPr>
         <w:rPr>
           <w:rStyle w:val="Hyperlink"/>
-        </w:rPr>
-      </w:pPr>
-      <w:hyperlink r:id="rId9" w:history="1">
-        <w:r>
-          <w:rPr>
-            <w:rStyle w:val="Hyperlink"/>
+          <w:rFonts w:ascii="Times New Roman" w:hAnsi="Times New Roman" w:cs="Times New Roman"/>
+          <w:sz w:val="24"/>
+          <w:szCs w:val="24"/>
+        </w:rPr>
+      </w:pPr>
+      <w:hyperlink r:id="rId12" w:history="1">
+        <w:r>
+          <w:rPr>
+            <w:rStyle w:val="Hyperlink"/>
+            <w:rFonts w:ascii="Times New Roman" w:hAnsi="Times New Roman" w:cs="Times New Roman"/>
+            <w:sz w:val="24"/>
+            <w:szCs w:val="24"/>
           </w:rPr>
           <w:t>https://www.geeksforgeeks.org/distinct-permutations-string-set-2/</w:t>
         </w:r>
       </w:hyperlink>
     </w:p>
     <w:p>
-      <w:hyperlink r:id="rId10" w:history="1">
-        <w:r>
-          <w:rPr>
-            <w:rStyle w:val="Hyperlink"/>
+      <w:pPr>
+        <w:rPr>
+          <w:rFonts w:ascii="Times New Roman" w:hAnsi="Times New Roman" w:cs="Times New Roman"/>
+          <w:sz w:val="24"/>
+          <w:szCs w:val="24"/>
+        </w:rPr>
+      </w:pPr>
+      <w:hyperlink r:id="rId13" w:history="1">
+        <w:r>
+          <w:rPr>
+            <w:rStyle w:val="Hyperlink"/>
+            <w:rFonts w:ascii="Times New Roman" w:hAnsi="Times New Roman" w:cs="Times New Roman"/>
+            <w:sz w:val="24"/>
+            <w:szCs w:val="24"/>
           </w:rPr>
           <w:t>https://stackoverflow.com/questions/30222157/displaying-arrayliststring-in-jtextarea</w:t>
         </w:r>
       </w:hyperlink>
     </w:p>
     <w:p>
-      <w:hyperlink r:id="rId11" w:history="1">
-        <w:r>
-          <w:rPr>
-            <w:rStyle w:val="Hyperlink"/>
+      <w:pPr>
+        <w:rPr>
+          <w:rFonts w:ascii="Times New Roman" w:hAnsi="Times New Roman" w:cs="Times New Roman"/>
+          <w:sz w:val="24"/>
+          <w:szCs w:val="24"/>
+        </w:rPr>
+      </w:pPr>
+      <w:hyperlink r:id="rId14" w:history="1">
+        <w:r>
+          <w:rPr>
+            <w:rStyle w:val="Hyperlink"/>
+            <w:rFonts w:ascii="Times New Roman" w:hAnsi="Times New Roman" w:cs="Times New Roman"/>
+            <w:sz w:val="24"/>
+            <w:szCs w:val="24"/>
           </w:rPr>
           <w:t>https://www.geeksforgeeks.org/find-time-taken-to-execute-the-tasks-in-a-based-on-the-order-of-execution-in-b/</w:t>
         </w:r>
       </w:hyperlink>
     </w:p>
     <w:p>
-      <w:hyperlink r:id="rId12" w:history="1">
-        <w:r>
-          <w:rPr>
-            <w:rStyle w:val="Hyperlink"/>
+      <w:pPr>
+        <w:rPr>
+          <w:rFonts w:ascii="Times New Roman" w:hAnsi="Times New Roman" w:cs="Times New Roman"/>
+          <w:sz w:val="24"/>
+          <w:szCs w:val="24"/>
+        </w:rPr>
+      </w:pPr>
+      <w:hyperlink r:id="rId15" w:history="1">
+        <w:r>
+          <w:rPr>
+            <w:rStyle w:val="Hyperlink"/>
+            <w:rFonts w:ascii="Times New Roman" w:hAnsi="Times New Roman" w:cs="Times New Roman"/>
+            <w:sz w:val="24"/>
+            <w:szCs w:val="24"/>
           </w:rPr>
           <w:t>https://stackoverflow.com/questions/24113453/how-do-i-code-the-function-of-the-save-button-in-java</w:t>
         </w:r>
       </w:hyperlink>
     </w:p>
     <w:p>
-      <w:hyperlink r:id="rId13" w:history="1">
-        <w:r>
-          <w:rPr>
-            <w:rStyle w:val="Hyperlink"/>
+      <w:pPr>
+        <w:rPr>
+          <w:rFonts w:ascii="Times New Roman" w:hAnsi="Times New Roman" w:cs="Times New Roman"/>
+          <w:sz w:val="24"/>
+          <w:szCs w:val="24"/>
+        </w:rPr>
+      </w:pPr>
+      <w:hyperlink r:id="rId16" w:history="1">
+        <w:r>
+          <w:rPr>
+            <w:rStyle w:val="Hyperlink"/>
+            <w:rFonts w:ascii="Times New Roman" w:hAnsi="Times New Roman" w:cs="Times New Roman"/>
+            <w:sz w:val="24"/>
+            <w:szCs w:val="24"/>
           </w:rPr>
           <w:t>https://samidavies.wordpress.com/2017/04/14/the-hardest-games-of-24/</w:t>
         </w:r>
       </w:hyperlink>
     </w:p>
     <w:p>
-      <w:hyperlink r:id="rId14" w:history="1">
-        <w:r>
-          <w:rPr>
-            <w:rStyle w:val="Hyperlink"/>
+      <w:pPr>
+        <w:rPr>
+          <w:rFonts w:ascii="Times New Roman" w:hAnsi="Times New Roman" w:cs="Times New Roman"/>
+          <w:sz w:val="24"/>
+          <w:szCs w:val="24"/>
+        </w:rPr>
+      </w:pPr>
+      <w:hyperlink r:id="rId17" w:history="1">
+        <w:r>
+          <w:rPr>
+            <w:rStyle w:val="Hyperlink"/>
+            <w:rFonts w:ascii="Times New Roman" w:hAnsi="Times New Roman" w:cs="Times New Roman"/>
+            <w:sz w:val="24"/>
+            <w:szCs w:val="24"/>
           </w:rPr>
           <w:t>https://possiblywrong.wordpress.com/2017/03/11/the-hardest-24-puzzles/</w:t>
         </w:r>
@@ -121,129 +782,240 @@
       <w:pPr>
         <w:rPr>
           <w:rStyle w:val="Hyperlink"/>
-        </w:rPr>
-      </w:pPr>
-      <w:hyperlink r:id="rId15" w:history="1">
-        <w:r>
-          <w:rPr>
-            <w:rStyle w:val="Hyperlink"/>
+          <w:rFonts w:ascii="Times New Roman" w:hAnsi="Times New Roman" w:cs="Times New Roman"/>
+          <w:sz w:val="24"/>
+          <w:szCs w:val="24"/>
+        </w:rPr>
+      </w:pPr>
+      <w:hyperlink r:id="rId18" w:history="1">
+        <w:r>
+          <w:rPr>
+            <w:rStyle w:val="Hyperlink"/>
+            <w:rFonts w:ascii="Times New Roman" w:hAnsi="Times New Roman" w:cs="Times New Roman"/>
+            <w:sz w:val="24"/>
+            <w:szCs w:val="24"/>
           </w:rPr>
           <w:t>https://liao-frank.github.io/24-Math-Game-Solver/</w:t>
         </w:r>
       </w:hyperlink>
     </w:p>
     <w:p>
-      <w:hyperlink r:id="rId16" w:history="1">
-        <w:r>
-          <w:rPr>
-            <w:rStyle w:val="Hyperlink"/>
+      <w:pPr>
+        <w:rPr>
+          <w:rFonts w:ascii="Times New Roman" w:hAnsi="Times New Roman" w:cs="Times New Roman"/>
+          <w:sz w:val="24"/>
+          <w:szCs w:val="24"/>
+        </w:rPr>
+      </w:pPr>
+      <w:hyperlink r:id="rId19" w:history="1">
+        <w:r>
+          <w:rPr>
+            <w:rStyle w:val="Hyperlink"/>
+            <w:rFonts w:ascii="Times New Roman" w:hAnsi="Times New Roman" w:cs="Times New Roman"/>
+            <w:sz w:val="24"/>
+            <w:szCs w:val="24"/>
           </w:rPr>
           <w:t>https://stackoverflow.com/questions/291115/java-swing-using-jscrollpane-and-having-it-scroll-back-to-top</w:t>
         </w:r>
       </w:hyperlink>
     </w:p>
     <w:p>
-      <w:hyperlink r:id="rId17" w:history="1">
-        <w:r>
-          <w:rPr>
-            <w:rStyle w:val="Hyperlink"/>
+      <w:pPr>
+        <w:rPr>
+          <w:rFonts w:ascii="Times New Roman" w:hAnsi="Times New Roman" w:cs="Times New Roman"/>
+          <w:sz w:val="24"/>
+          <w:szCs w:val="24"/>
+        </w:rPr>
+      </w:pPr>
+      <w:hyperlink r:id="rId20" w:history="1">
+        <w:r>
+          <w:rPr>
+            <w:rStyle w:val="Hyperlink"/>
+            <w:rFonts w:ascii="Times New Roman" w:hAnsi="Times New Roman" w:cs="Times New Roman"/>
+            <w:sz w:val="24"/>
+            <w:szCs w:val="24"/>
           </w:rPr>
           <w:t>https://stackoverflow.com/questions/56104371/fix-unchecked-cast-from-object-to-comboboxstring-javafx</w:t>
         </w:r>
       </w:hyperlink>
     </w:p>
     <w:p>
-      <w:hyperlink r:id="rId18" w:history="1">
-        <w:r>
-          <w:rPr>
-            <w:rStyle w:val="Hyperlink"/>
+      <w:pPr>
+        <w:rPr>
+          <w:rFonts w:ascii="Times New Roman" w:hAnsi="Times New Roman" w:cs="Times New Roman"/>
+          <w:sz w:val="24"/>
+          <w:szCs w:val="24"/>
+        </w:rPr>
+      </w:pPr>
+      <w:hyperlink r:id="rId21" w:history="1">
+        <w:r>
+          <w:rPr>
+            <w:rStyle w:val="Hyperlink"/>
+            <w:rFonts w:ascii="Times New Roman" w:hAnsi="Times New Roman" w:cs="Times New Roman"/>
+            <w:sz w:val="24"/>
+            <w:szCs w:val="24"/>
           </w:rPr>
           <w:t>https://stackoverflow.com/questions/26340990/problems-with-images-when-compiled</w:t>
         </w:r>
       </w:hyperlink>
       <w:r>
+        <w:rPr>
+          <w:rFonts w:ascii="Times New Roman" w:hAnsi="Times New Roman" w:cs="Times New Roman"/>
+          <w:sz w:val="24"/>
+          <w:szCs w:val="24"/>
+        </w:rPr>
         <w:t xml:space="preserve"> </w:t>
       </w:r>
     </w:p>
     <w:p>
-      <w:hyperlink r:id="rId19" w:history="1">
-        <w:r>
-          <w:rPr>
-            <w:rStyle w:val="Hyperlink"/>
+      <w:pPr>
+        <w:rPr>
+          <w:rFonts w:ascii="Times New Roman" w:hAnsi="Times New Roman" w:cs="Times New Roman"/>
+          <w:sz w:val="24"/>
+          <w:szCs w:val="24"/>
+        </w:rPr>
+      </w:pPr>
+      <w:hyperlink r:id="rId22" w:history="1">
+        <w:r>
+          <w:rPr>
+            <w:rStyle w:val="Hyperlink"/>
+            <w:rFonts w:ascii="Times New Roman" w:hAnsi="Times New Roman" w:cs="Times New Roman"/>
+            <w:sz w:val="24"/>
+            <w:szCs w:val="24"/>
           </w:rPr>
           <w:t>https://stackoverflow.com/questions/8055501/how-to-copy-in-bash-all-directory-and-files-recursive</w:t>
         </w:r>
       </w:hyperlink>
     </w:p>
     <w:p>
-      <w:hyperlink r:id="rId20" w:history="1">
-        <w:r>
-          <w:rPr>
-            <w:rStyle w:val="Hyperlink"/>
-          </w:rPr>
-          <w:t>https://www.technoloxy.com/tutorials/java-to</w:t>
-        </w:r>
-        <w:r>
-          <w:rPr>
-            <w:rStyle w:val="Hyperlink"/>
-          </w:rPr>
-          <w:t>-</w:t>
-        </w:r>
-        <w:r>
-          <w:rPr>
-            <w:rStyle w:val="Hyperlink"/>
-          </w:rPr>
-          <w:t>exe/</w:t>
-        </w:r>
-      </w:hyperlink>
-    </w:p>
-    <w:p>
-      <w:hyperlink r:id="rId21" w:history="1">
-        <w:r>
-          <w:rPr>
-            <w:rStyle w:val="Hyperlink"/>
-          </w:rPr>
-          <w:t>https://stackoverflow.com/questions/18288141/h</w:t>
-        </w:r>
-        <w:r>
-          <w:rPr>
-            <w:rStyle w:val="Hyperlink"/>
-          </w:rPr>
-          <w:t>o</w:t>
-        </w:r>
-        <w:r>
-          <w:rPr>
-            <w:rStyle w:val="Hyperlink"/>
-          </w:rPr>
-          <w:t>w-to-turn-folder-in</w:t>
-        </w:r>
-        <w:r>
-          <w:rPr>
-            <w:rStyle w:val="Hyperlink"/>
-          </w:rPr>
-          <w:t>t</w:t>
-        </w:r>
-        <w:r>
-          <w:rPr>
-            <w:rStyle w:val="Hyperlink"/>
-          </w:rPr>
-          <w:t>o-jar-code</w:t>
-        </w:r>
-      </w:hyperlink>
-    </w:p>
-    <w:p>
-      <w:hyperlink r:id="rId22" w:history="1">
-        <w:r>
-          <w:rPr>
-            <w:rStyle w:val="Hyperlink"/>
+      <w:pPr>
+        <w:rPr>
+          <w:rFonts w:ascii="Times New Roman" w:hAnsi="Times New Roman" w:cs="Times New Roman"/>
+          <w:sz w:val="24"/>
+          <w:szCs w:val="24"/>
+        </w:rPr>
+      </w:pPr>
+      <w:hyperlink r:id="rId23" w:history="1">
+        <w:r>
+          <w:rPr>
+            <w:rStyle w:val="Hyperlink"/>
+            <w:rFonts w:ascii="Times New Roman" w:hAnsi="Times New Roman" w:cs="Times New Roman"/>
+            <w:sz w:val="24"/>
+            <w:szCs w:val="24"/>
+          </w:rPr>
+          <w:t>https://www.technoloxy.com/tutorials/java-to-exe/</w:t>
+        </w:r>
+      </w:hyperlink>
+    </w:p>
+    <w:p>
+      <w:pPr>
+        <w:rPr>
+          <w:rFonts w:ascii="Times New Roman" w:hAnsi="Times New Roman" w:cs="Times New Roman"/>
+          <w:sz w:val="24"/>
+          <w:szCs w:val="24"/>
+        </w:rPr>
+      </w:pPr>
+      <w:hyperlink r:id="rId24" w:history="1">
+        <w:r>
+          <w:rPr>
+            <w:rStyle w:val="Hyperlink"/>
+            <w:rFonts w:ascii="Times New Roman" w:hAnsi="Times New Roman" w:cs="Times New Roman"/>
+            <w:sz w:val="24"/>
+            <w:szCs w:val="24"/>
+          </w:rPr>
+          <w:t>https://stackoverflow.com/questions/18288141/how-to-turn-folder-into-jar-code</w:t>
+        </w:r>
+      </w:hyperlink>
+    </w:p>
+    <w:p>
+      <w:pPr>
+        <w:rPr>
+          <w:rFonts w:ascii="Times New Roman" w:hAnsi="Times New Roman" w:cs="Times New Roman"/>
+          <w:sz w:val="24"/>
+          <w:szCs w:val="24"/>
+        </w:rPr>
+      </w:pPr>
+      <w:hyperlink r:id="rId25" w:history="1">
+        <w:r>
+          <w:rPr>
+            <w:rStyle w:val="Hyperlink"/>
+            <w:rFonts w:ascii="Times New Roman" w:hAnsi="Times New Roman" w:cs="Times New Roman"/>
+            <w:sz w:val="24"/>
+            <w:szCs w:val="24"/>
           </w:rPr>
           <w:t>https://stackoverflow.com/questions/22682809/how-can-i-change-manifest-file-in-java</w:t>
         </w:r>
       </w:hyperlink>
     </w:p>
-    <w:p/>
-    <w:p/>
-    <w:p/>
+    <w:p>
+      <w:pPr>
+        <w:jc w:val="center"/>
+        <w:rPr>
+          <w:rFonts w:ascii="Times New Roman" w:hAnsi="Times New Roman" w:cs="Times New Roman"/>
+          <w:sz w:val="24"/>
+          <w:szCs w:val="24"/>
+          <w:lang w:val="en-US"/>
+        </w:rPr>
+      </w:pPr>
+      <w:r>
+        <w:rPr>
+          <w:rFonts w:ascii="Times New Roman" w:hAnsi="Times New Roman" w:cs="Times New Roman"/>
+          <w:sz w:val="24"/>
+          <w:szCs w:val="24"/>
+          <w:lang w:val="en-US"/>
+        </w:rPr>
+        <w:t>Bab VII Lampiran</w:t>
+      </w:r>
+    </w:p>
+    <w:p>
+      <w:pPr>
+        <w:rPr>
+          <w:rFonts w:ascii="Times New Roman" w:hAnsi="Times New Roman" w:cs="Times New Roman"/>
+          <w:sz w:val="24"/>
+          <w:szCs w:val="24"/>
+          <w:lang w:val="en-US"/>
+        </w:rPr>
+      </w:pPr>
+      <w:r>
+        <w:rPr>
+          <w:rFonts w:ascii="Times New Roman" w:hAnsi="Times New Roman" w:cs="Times New Roman"/>
+          <w:sz w:val="24"/>
+          <w:szCs w:val="24"/>
+          <w:lang w:val="en-US"/>
+        </w:rPr>
+        <w:t xml:space="preserve">Link repository github : </w:t>
+      </w:r>
+      <w:hyperlink r:id="rId26" w:history="1">
+        <w:r>
+          <w:rPr>
+            <w:rStyle w:val="Hyperlink"/>
+            <w:rFonts w:ascii="Times New Roman" w:hAnsi="Times New Roman" w:cs="Times New Roman"/>
+            <w:sz w:val="24"/>
+            <w:szCs w:val="24"/>
+            <w:lang w:val="en-US"/>
+          </w:rPr>
+          <w:t>https://github.com/DewanaGustavus/Tucil1_13521173</w:t>
+        </w:r>
+      </w:hyperlink>
+    </w:p>
+    <w:p>
+      <w:pPr>
+        <w:rPr>
+          <w:rFonts w:ascii="Times New Roman" w:hAnsi="Times New Roman" w:cs="Times New Roman"/>
+          <w:sz w:val="24"/>
+          <w:szCs w:val="24"/>
+        </w:rPr>
+      </w:pPr>
+    </w:p>
+    <w:p>
+      <w:pPr>
+        <w:rPr>
+          <w:rFonts w:ascii="Times New Roman" w:hAnsi="Times New Roman" w:cs="Times New Roman"/>
+          <w:sz w:val="24"/>
+          <w:szCs w:val="24"/>
+        </w:rPr>
+      </w:pPr>
+    </w:p>
     <w:sectPr>
       <w:pgSz w:w="12240" w:h="15840"/>
       <w:pgMar w:top="1440" w:right="1440" w:bottom="1440" w:left="1440" w:header="720" w:footer="720" w:gutter="0"/>

</xml_diff>